<commit_message>
Follow up notes from last meeting and new notes
Follow up notes from last meeting and new notes
</commit_message>
<xml_diff>
--- a/Documents/GroupMeetingNotes/20150114_GroupMeetingNotes.docx
+++ b/Documents/GroupMeetingNotes/20150114_GroupMeetingNotes.docx
@@ -319,8 +319,6 @@
               </w:rPr>
               <w:t>Sections of things to get done:</w:t>
             </w:r>
-            <w:bookmarkStart w:id="0" w:name="_GoBack"/>
-            <w:bookmarkEnd w:id="0"/>
           </w:p>
           <w:p>
             <w:pPr>
@@ -589,6 +587,33 @@
                 <w:b/>
               </w:rPr>
             </w:pPr>
+            <w:r>
+              <w:rPr>
+                <w:b/>
+              </w:rPr>
+              <w:lastRenderedPageBreak/>
+              <w:t>01/21/2015</w:t>
+            </w:r>
+          </w:p>
+          <w:p>
+            <w:pPr>
+              <w:pStyle w:val="ListParagraph"/>
+              <w:numPr>
+                <w:ilvl w:val="0"/>
+                <w:numId w:val="1"/>
+              </w:numPr>
+              <w:rPr>
+                <w:b/>
+              </w:rPr>
+            </w:pPr>
+            <w:r>
+              <w:rPr>
+                <w:b/>
+              </w:rPr>
+              <w:t>Firmware shown and explained</w:t>
+            </w:r>
+            <w:bookmarkStart w:id="0" w:name="_GoBack"/>
+            <w:bookmarkEnd w:id="0"/>
           </w:p>
         </w:tc>
       </w:tr>
@@ -604,8 +629,8 @@
       </w:r>
     </w:p>
     <w:sectPr>
-      <w:headerReference w:type="default" r:id="rId7"/>
-      <w:footerReference w:type="default" r:id="rId8"/>
+      <w:headerReference w:type="default" r:id="rId8"/>
+      <w:footerReference w:type="default" r:id="rId9"/>
       <w:pgSz w:w="15840" w:h="12240" w:orient="landscape" w:code="1"/>
       <w:pgMar w:top="900" w:right="1440" w:bottom="1260" w:left="1440" w:header="720" w:footer="288" w:gutter="0"/>
       <w:cols w:space="720"/>
@@ -1114,6 +1139,126 @@
   </w:tbl>
   <w:p/>
 </w:hdr>
+</file>
+
+<file path=word/numbering.xml><?xml version="1.0" encoding="utf-8"?>
+<w:numbering xmlns:wpc="http://schemas.microsoft.com/office/word/2010/wordprocessingCanvas" xmlns:mc="http://schemas.openxmlformats.org/markup-compatibility/2006" xmlns:o="urn:schemas-microsoft-com:office:office" xmlns:r="http://schemas.openxmlformats.org/officeDocument/2006/relationships" xmlns:m="http://schemas.openxmlformats.org/officeDocument/2006/math" xmlns:v="urn:schemas-microsoft-com:vml" xmlns:wp14="http://schemas.microsoft.com/office/word/2010/wordprocessingDrawing" xmlns:wp="http://schemas.openxmlformats.org/drawingml/2006/wordprocessingDrawing" xmlns:w10="urn:schemas-microsoft-com:office:word" xmlns:w="http://schemas.openxmlformats.org/wordprocessingml/2006/main" xmlns:w14="http://schemas.microsoft.com/office/word/2010/wordml" xmlns:w15="http://schemas.microsoft.com/office/word/2012/wordml" xmlns:wpg="http://schemas.microsoft.com/office/word/2010/wordprocessingGroup" xmlns:wpi="http://schemas.microsoft.com/office/word/2010/wordprocessingInk" xmlns:wne="http://schemas.microsoft.com/office/word/2006/wordml" xmlns:wps="http://schemas.microsoft.com/office/word/2010/wordprocessingShape" mc:Ignorable="w14 w15 wp14">
+  <w:abstractNum w:abstractNumId="0">
+    <w:nsid w:val="26BE0F1B"/>
+    <w:multiLevelType w:val="hybridMultilevel"/>
+    <w:tmpl w:val="2CC61B26"/>
+    <w:lvl w:ilvl="0" w:tplc="3E6410C8">
+      <w:numFmt w:val="bullet"/>
+      <w:lvlText w:val="-"/>
+      <w:lvlJc w:val="left"/>
+      <w:pPr>
+        <w:ind w:left="780" w:hanging="360"/>
+      </w:pPr>
+      <w:rPr>
+        <w:rFonts w:ascii="Times New Roman" w:eastAsia="Times New Roman" w:hAnsi="Times New Roman" w:cs="Times New Roman" w:hint="default"/>
+      </w:rPr>
+    </w:lvl>
+    <w:lvl w:ilvl="1" w:tplc="04090003" w:tentative="1">
+      <w:start w:val="1"/>
+      <w:numFmt w:val="bullet"/>
+      <w:lvlText w:val="o"/>
+      <w:lvlJc w:val="left"/>
+      <w:pPr>
+        <w:ind w:left="1500" w:hanging="360"/>
+      </w:pPr>
+      <w:rPr>
+        <w:rFonts w:ascii="Courier New" w:hAnsi="Courier New" w:cs="Courier New" w:hint="default"/>
+      </w:rPr>
+    </w:lvl>
+    <w:lvl w:ilvl="2" w:tplc="04090005" w:tentative="1">
+      <w:start w:val="1"/>
+      <w:numFmt w:val="bullet"/>
+      <w:lvlText w:val=""/>
+      <w:lvlJc w:val="left"/>
+      <w:pPr>
+        <w:ind w:left="2220" w:hanging="360"/>
+      </w:pPr>
+      <w:rPr>
+        <w:rFonts w:ascii="Wingdings" w:hAnsi="Wingdings" w:hint="default"/>
+      </w:rPr>
+    </w:lvl>
+    <w:lvl w:ilvl="3" w:tplc="04090001" w:tentative="1">
+      <w:start w:val="1"/>
+      <w:numFmt w:val="bullet"/>
+      <w:lvlText w:val=""/>
+      <w:lvlJc w:val="left"/>
+      <w:pPr>
+        <w:ind w:left="2940" w:hanging="360"/>
+      </w:pPr>
+      <w:rPr>
+        <w:rFonts w:ascii="Symbol" w:hAnsi="Symbol" w:hint="default"/>
+      </w:rPr>
+    </w:lvl>
+    <w:lvl w:ilvl="4" w:tplc="04090003" w:tentative="1">
+      <w:start w:val="1"/>
+      <w:numFmt w:val="bullet"/>
+      <w:lvlText w:val="o"/>
+      <w:lvlJc w:val="left"/>
+      <w:pPr>
+        <w:ind w:left="3660" w:hanging="360"/>
+      </w:pPr>
+      <w:rPr>
+        <w:rFonts w:ascii="Courier New" w:hAnsi="Courier New" w:cs="Courier New" w:hint="default"/>
+      </w:rPr>
+    </w:lvl>
+    <w:lvl w:ilvl="5" w:tplc="04090005" w:tentative="1">
+      <w:start w:val="1"/>
+      <w:numFmt w:val="bullet"/>
+      <w:lvlText w:val=""/>
+      <w:lvlJc w:val="left"/>
+      <w:pPr>
+        <w:ind w:left="4380" w:hanging="360"/>
+      </w:pPr>
+      <w:rPr>
+        <w:rFonts w:ascii="Wingdings" w:hAnsi="Wingdings" w:hint="default"/>
+      </w:rPr>
+    </w:lvl>
+    <w:lvl w:ilvl="6" w:tplc="04090001" w:tentative="1">
+      <w:start w:val="1"/>
+      <w:numFmt w:val="bullet"/>
+      <w:lvlText w:val=""/>
+      <w:lvlJc w:val="left"/>
+      <w:pPr>
+        <w:ind w:left="5100" w:hanging="360"/>
+      </w:pPr>
+      <w:rPr>
+        <w:rFonts w:ascii="Symbol" w:hAnsi="Symbol" w:hint="default"/>
+      </w:rPr>
+    </w:lvl>
+    <w:lvl w:ilvl="7" w:tplc="04090003" w:tentative="1">
+      <w:start w:val="1"/>
+      <w:numFmt w:val="bullet"/>
+      <w:lvlText w:val="o"/>
+      <w:lvlJc w:val="left"/>
+      <w:pPr>
+        <w:ind w:left="5820" w:hanging="360"/>
+      </w:pPr>
+      <w:rPr>
+        <w:rFonts w:ascii="Courier New" w:hAnsi="Courier New" w:cs="Courier New" w:hint="default"/>
+      </w:rPr>
+    </w:lvl>
+    <w:lvl w:ilvl="8" w:tplc="04090005" w:tentative="1">
+      <w:start w:val="1"/>
+      <w:numFmt w:val="bullet"/>
+      <w:lvlText w:val=""/>
+      <w:lvlJc w:val="left"/>
+      <w:pPr>
+        <w:ind w:left="6540" w:hanging="360"/>
+      </w:pPr>
+      <w:rPr>
+        <w:rFonts w:ascii="Wingdings" w:hAnsi="Wingdings" w:hint="default"/>
+      </w:rPr>
+    </w:lvl>
+  </w:abstractNum>
+  <w:num w:numId="1">
+    <w:abstractNumId w:val="0"/>
+  </w:num>
+</w:numbering>
 </file>
 
 <file path=word/styles.xml><?xml version="1.0" encoding="utf-8"?>
@@ -1624,6 +1769,17 @@
       <w:szCs w:val="24"/>
     </w:rPr>
   </w:style>
+  <w:style w:type="paragraph" w:styleId="ListParagraph">
+    <w:name w:val="List Paragraph"/>
+    <w:basedOn w:val="Normal"/>
+    <w:uiPriority w:val="34"/>
+    <w:qFormat/>
+    <w:rsid w:val="006E0BF0"/>
+    <w:pPr>
+      <w:ind w:left="720"/>
+      <w:contextualSpacing/>
+    </w:pPr>
+  </w:style>
 </w:styles>
 </file>
 
@@ -1915,7 +2071,7 @@
 </file>
 
 <file path=customXml/itemProps1.xml><?xml version="1.0" encoding="utf-8"?>
-<ds:datastoreItem xmlns:ds="http://schemas.openxmlformats.org/officeDocument/2006/customXml" ds:itemID="{93AC70AD-4E0B-438A-8CA1-51F68A07ED50}">
+<ds:datastoreItem xmlns:ds="http://schemas.openxmlformats.org/officeDocument/2006/customXml" ds:itemID="{A7D1F94F-D100-4045-8D3C-5273A7237862}">
   <ds:schemaRefs>
     <ds:schemaRef ds:uri="http://schemas.openxmlformats.org/officeDocument/2006/bibliography"/>
   </ds:schemaRefs>

</xml_diff>